<commit_message>
Updated milestone documents, added test cases for Milestone 4
</commit_message>
<xml_diff>
--- a/Milestones/M0/CSC 890M0.docx
+++ b/Milestones/M0/CSC 890M0.docx
@@ -1,6 +1,6 @@
 
 <file path=word/document.xml><?xml version="1.0" encoding="utf-8"?>
-<w:document xmlns:wpc="http://schemas.microsoft.com/office/word/2010/wordprocessingCanvas" xmlns:cx="http://schemas.microsoft.com/office/drawing/2014/chartex" xmlns:cx1="http://schemas.microsoft.com/office/drawing/2015/9/8/chartex" xmlns:cx2="http://schemas.microsoft.com/office/drawing/2015/10/21/chartex" xmlns:cx3="http://schemas.microsoft.com/office/drawing/2016/5/9/chartex" xmlns:cx4="http://schemas.microsoft.com/office/drawing/2016/5/10/chartex" xmlns:cx5="http://schemas.microsoft.com/office/drawing/2016/5/11/chartex" xmlns:cx6="http://schemas.microsoft.com/office/drawing/2016/5/12/chartex" xmlns:cx7="http://schemas.microsoft.com/office/drawing/2016/5/13/chartex" xmlns:cx8="http://schemas.microsoft.com/office/drawing/2016/5/14/chartex" xmlns:mc="http://schemas.openxmlformats.org/markup-compatibility/2006" xmlns:aink="http://schemas.microsoft.com/office/drawing/2016/ink" xmlns:am3d="http://schemas.microsoft.com/office/drawing/2017/model3d" xmlns:o="urn:schemas-microsoft-com:office:office" xmlns:r="http://schemas.openxmlformats.org/officeDocument/2006/relationships" xmlns:m="http://schemas.openxmlformats.org/officeDocument/2006/math" xmlns:v="urn:schemas-microsoft-com:vml" xmlns:wp14="http://schemas.microsoft.com/office/word/2010/wordprocessingDrawing" xmlns:wp="http://schemas.openxmlformats.org/drawingml/2006/wordprocessingDrawing" xmlns:w10="urn:schemas-microsoft-com:office:word" xmlns:w="http://schemas.openxmlformats.org/wordprocessingml/2006/main" xmlns:w14="http://schemas.microsoft.com/office/word/2010/wordml" xmlns:w15="http://schemas.microsoft.com/office/word/2012/wordml" xmlns:w16cex="http://schemas.microsoft.com/office/word/2018/wordml/cex" xmlns:w16cid="http://schemas.microsoft.com/office/word/2016/wordml/cid" xmlns:w16="http://schemas.microsoft.com/office/word/2018/wordml" xmlns:w16sdtdh="http://schemas.microsoft.com/office/word/2020/wordml/sdtdatahash" xmlns:w16se="http://schemas.microsoft.com/office/word/2015/wordml/symex" xmlns:wpg="http://schemas.microsoft.com/office/word/2010/wordprocessingGroup" xmlns:wpi="http://schemas.microsoft.com/office/word/2010/wordprocessingInk" xmlns:wne="http://schemas.microsoft.com/office/word/2006/wordml" xmlns:wps="http://schemas.microsoft.com/office/word/2010/wordprocessingShape" mc:Ignorable="w14 w15 w16se w16cid w16 w16cex w16sdtdh wp14">
+<w:document xmlns:wpc="http://schemas.microsoft.com/office/word/2010/wordprocessingCanvas" xmlns:cx="http://schemas.microsoft.com/office/drawing/2014/chartex" xmlns:cx1="http://schemas.microsoft.com/office/drawing/2015/9/8/chartex" xmlns:cx2="http://schemas.microsoft.com/office/drawing/2015/10/21/chartex" xmlns:cx3="http://schemas.microsoft.com/office/drawing/2016/5/9/chartex" xmlns:cx4="http://schemas.microsoft.com/office/drawing/2016/5/10/chartex" xmlns:cx5="http://schemas.microsoft.com/office/drawing/2016/5/11/chartex" xmlns:cx6="http://schemas.microsoft.com/office/drawing/2016/5/12/chartex" xmlns:cx7="http://schemas.microsoft.com/office/drawing/2016/5/13/chartex" xmlns:cx8="http://schemas.microsoft.com/office/drawing/2016/5/14/chartex" xmlns:mc="http://schemas.openxmlformats.org/markup-compatibility/2006" xmlns:aink="http://schemas.microsoft.com/office/drawing/2016/ink" xmlns:am3d="http://schemas.microsoft.com/office/drawing/2017/model3d" xmlns:o="urn:schemas-microsoft-com:office:office" xmlns:oel="http://schemas.microsoft.com/office/2019/extlst" xmlns:r="http://schemas.openxmlformats.org/officeDocument/2006/relationships" xmlns:m="http://schemas.openxmlformats.org/officeDocument/2006/math" xmlns:v="urn:schemas-microsoft-com:vml" xmlns:wp14="http://schemas.microsoft.com/office/word/2010/wordprocessingDrawing" xmlns:wp="http://schemas.openxmlformats.org/drawingml/2006/wordprocessingDrawing" xmlns:w10="urn:schemas-microsoft-com:office:word" xmlns:w="http://schemas.openxmlformats.org/wordprocessingml/2006/main" xmlns:w14="http://schemas.microsoft.com/office/word/2010/wordml" xmlns:w15="http://schemas.microsoft.com/office/word/2012/wordml" xmlns:w16cex="http://schemas.microsoft.com/office/word/2018/wordml/cex" xmlns:w16cid="http://schemas.microsoft.com/office/word/2016/wordml/cid" xmlns:w16="http://schemas.microsoft.com/office/word/2018/wordml" xmlns:w16sdtdh="http://schemas.microsoft.com/office/word/2020/wordml/sdtdatahash" xmlns:w16se="http://schemas.microsoft.com/office/word/2015/wordml/symex" xmlns:wpg="http://schemas.microsoft.com/office/word/2010/wordprocessingGroup" xmlns:wpi="http://schemas.microsoft.com/office/word/2010/wordprocessingInk" xmlns:wne="http://schemas.microsoft.com/office/word/2006/wordml" xmlns:wps="http://schemas.microsoft.com/office/word/2010/wordprocessingShape" mc:Ignorable="w14 w15 w16se w16cid w16 w16cex w16sdtdh wp14">
   <w:body>
     <w:p>
       <w:pPr>
@@ -521,7 +521,7 @@
               <w:cnfStyle w:val="000000000000" w:firstRow="0" w:lastRow="0" w:firstColumn="0" w:lastColumn="0" w:oddVBand="0" w:evenVBand="0" w:oddHBand="0" w:evenHBand="0" w:firstRowFirstColumn="0" w:firstRowLastColumn="0" w:lastRowFirstColumn="0" w:lastRowLastColumn="0"/>
             </w:pPr>
             <w:r>
-              <w:t>http://50.18.130.129:3000/</w:t>
+              <w:t>http://13.57.40.53:3000/</w:t>
             </w:r>
           </w:p>
         </w:tc>
@@ -571,7 +571,39 @@
             </w:r>
             <w:proofErr w:type="spellEnd"/>
             <w:r>
-              <w:t xml:space="preserve"> -i "csc890-keyPair.pem" ubuntu@ec2-50-18-130-129.us-west-1.compute.amazonaws.com</w:t>
+              <w:t xml:space="preserve"> -</w:t>
+            </w:r>
+            <w:proofErr w:type="spellStart"/>
+            <w:r>
+              <w:t>i</w:t>
+            </w:r>
+            <w:proofErr w:type="spellEnd"/>
+            <w:r>
+              <w:t xml:space="preserve"> "csc890-keyPair.pem" ubuntu@ec2-</w:t>
+            </w:r>
+            <w:r>
+              <w:t>13</w:t>
+            </w:r>
+            <w:r>
+              <w:t>-</w:t>
+            </w:r>
+            <w:r>
+              <w:t>57</w:t>
+            </w:r>
+            <w:r>
+              <w:t>-</w:t>
+            </w:r>
+            <w:r>
+              <w:t>40</w:t>
+            </w:r>
+            <w:r>
+              <w:t>-</w:t>
+            </w:r>
+            <w:r>
+              <w:t>53</w:t>
+            </w:r>
+            <w:r>
+              <w:t>.us-west-1.compute.amazonaws.com</w:t>
             </w:r>
           </w:p>
         </w:tc>
@@ -720,7 +752,31 @@
               <w:t>mongodb:</w:t>
             </w:r>
             <w:r>
-              <w:t>//50.18.130.129:</w:t>
+              <w:t>//</w:t>
+            </w:r>
+            <w:r>
+              <w:t>13</w:t>
+            </w:r>
+            <w:r>
+              <w:t>.</w:t>
+            </w:r>
+            <w:r>
+              <w:t>57</w:t>
+            </w:r>
+            <w:r>
+              <w:t>.</w:t>
+            </w:r>
+            <w:r>
+              <w:t>40</w:t>
+            </w:r>
+            <w:r>
+              <w:t>.</w:t>
+            </w:r>
+            <w:r>
+              <w:t>53</w:t>
+            </w:r>
+            <w:r>
+              <w:t>:</w:t>
             </w:r>
             <w:r>
               <w:t>27017</w:t>
@@ -819,7 +875,19 @@
               <w:rPr>
                 <w:color w:val="000000"/>
               </w:rPr>
-              <w:t>csc@890</w:t>
+              <w:t>c</w:t>
+            </w:r>
+            <w:r>
+              <w:rPr>
+                <w:color w:val="000000"/>
+              </w:rPr>
+              <w:t>s</w:t>
+            </w:r>
+            <w:r>
+              <w:rPr>
+                <w:color w:val="000000"/>
+              </w:rPr>
+              <w:t>c890team4</w:t>
             </w:r>
           </w:p>
         </w:tc>
@@ -1672,7 +1740,7 @@
 </file>
 
 <file path=word/endnotes.xml><?xml version="1.0" encoding="utf-8"?>
-<w:endnotes xmlns:wpc="http://schemas.microsoft.com/office/word/2010/wordprocessingCanvas" xmlns:cx="http://schemas.microsoft.com/office/drawing/2014/chartex" xmlns:cx1="http://schemas.microsoft.com/office/drawing/2015/9/8/chartex" xmlns:cx2="http://schemas.microsoft.com/office/drawing/2015/10/21/chartex" xmlns:cx3="http://schemas.microsoft.com/office/drawing/2016/5/9/chartex" xmlns:cx4="http://schemas.microsoft.com/office/drawing/2016/5/10/chartex" xmlns:cx5="http://schemas.microsoft.com/office/drawing/2016/5/11/chartex" xmlns:cx6="http://schemas.microsoft.com/office/drawing/2016/5/12/chartex" xmlns:cx7="http://schemas.microsoft.com/office/drawing/2016/5/13/chartex" xmlns:cx8="http://schemas.microsoft.com/office/drawing/2016/5/14/chartex" xmlns:mc="http://schemas.openxmlformats.org/markup-compatibility/2006" xmlns:aink="http://schemas.microsoft.com/office/drawing/2016/ink" xmlns:am3d="http://schemas.microsoft.com/office/drawing/2017/model3d" xmlns:o="urn:schemas-microsoft-com:office:office" xmlns:r="http://schemas.openxmlformats.org/officeDocument/2006/relationships" xmlns:m="http://schemas.openxmlformats.org/officeDocument/2006/math" xmlns:v="urn:schemas-microsoft-com:vml" xmlns:wp14="http://schemas.microsoft.com/office/word/2010/wordprocessingDrawing" xmlns:wp="http://schemas.openxmlformats.org/drawingml/2006/wordprocessingDrawing" xmlns:w10="urn:schemas-microsoft-com:office:word" xmlns:w="http://schemas.openxmlformats.org/wordprocessingml/2006/main" xmlns:w14="http://schemas.microsoft.com/office/word/2010/wordml" xmlns:w15="http://schemas.microsoft.com/office/word/2012/wordml" xmlns:w16cex="http://schemas.microsoft.com/office/word/2018/wordml/cex" xmlns:w16cid="http://schemas.microsoft.com/office/word/2016/wordml/cid" xmlns:w16="http://schemas.microsoft.com/office/word/2018/wordml" xmlns:w16sdtdh="http://schemas.microsoft.com/office/word/2020/wordml/sdtdatahash" xmlns:w16se="http://schemas.microsoft.com/office/word/2015/wordml/symex" xmlns:wpg="http://schemas.microsoft.com/office/word/2010/wordprocessingGroup" xmlns:wpi="http://schemas.microsoft.com/office/word/2010/wordprocessingInk" xmlns:wne="http://schemas.microsoft.com/office/word/2006/wordml" xmlns:wps="http://schemas.microsoft.com/office/word/2010/wordprocessingShape" mc:Ignorable="w14 w15 w16se w16cid w16 w16cex w16sdtdh wp14">
+<w:endnotes xmlns:wpc="http://schemas.microsoft.com/office/word/2010/wordprocessingCanvas" xmlns:cx="http://schemas.microsoft.com/office/drawing/2014/chartex" xmlns:cx1="http://schemas.microsoft.com/office/drawing/2015/9/8/chartex" xmlns:cx2="http://schemas.microsoft.com/office/drawing/2015/10/21/chartex" xmlns:cx3="http://schemas.microsoft.com/office/drawing/2016/5/9/chartex" xmlns:cx4="http://schemas.microsoft.com/office/drawing/2016/5/10/chartex" xmlns:cx5="http://schemas.microsoft.com/office/drawing/2016/5/11/chartex" xmlns:cx6="http://schemas.microsoft.com/office/drawing/2016/5/12/chartex" xmlns:cx7="http://schemas.microsoft.com/office/drawing/2016/5/13/chartex" xmlns:cx8="http://schemas.microsoft.com/office/drawing/2016/5/14/chartex" xmlns:mc="http://schemas.openxmlformats.org/markup-compatibility/2006" xmlns:aink="http://schemas.microsoft.com/office/drawing/2016/ink" xmlns:am3d="http://schemas.microsoft.com/office/drawing/2017/model3d" xmlns:o="urn:schemas-microsoft-com:office:office" xmlns:oel="http://schemas.microsoft.com/office/2019/extlst" xmlns:r="http://schemas.openxmlformats.org/officeDocument/2006/relationships" xmlns:m="http://schemas.openxmlformats.org/officeDocument/2006/math" xmlns:v="urn:schemas-microsoft-com:vml" xmlns:wp14="http://schemas.microsoft.com/office/word/2010/wordprocessingDrawing" xmlns:wp="http://schemas.openxmlformats.org/drawingml/2006/wordprocessingDrawing" xmlns:w10="urn:schemas-microsoft-com:office:word" xmlns:w="http://schemas.openxmlformats.org/wordprocessingml/2006/main" xmlns:w14="http://schemas.microsoft.com/office/word/2010/wordml" xmlns:w15="http://schemas.microsoft.com/office/word/2012/wordml" xmlns:w16cex="http://schemas.microsoft.com/office/word/2018/wordml/cex" xmlns:w16cid="http://schemas.microsoft.com/office/word/2016/wordml/cid" xmlns:w16="http://schemas.microsoft.com/office/word/2018/wordml" xmlns:w16sdtdh="http://schemas.microsoft.com/office/word/2020/wordml/sdtdatahash" xmlns:w16se="http://schemas.microsoft.com/office/word/2015/wordml/symex" xmlns:wpg="http://schemas.microsoft.com/office/word/2010/wordprocessingGroup" xmlns:wpi="http://schemas.microsoft.com/office/word/2010/wordprocessingInk" xmlns:wne="http://schemas.microsoft.com/office/word/2006/wordml" xmlns:wps="http://schemas.microsoft.com/office/word/2010/wordprocessingShape" mc:Ignorable="w14 w15 w16se w16cid w16 w16cex w16sdtdh wp14">
   <w:endnote w:type="separator" w:id="-1">
     <w:p>
       <w:r>
@@ -1691,7 +1759,7 @@
 </file>
 
 <file path=word/footer1.xml><?xml version="1.0" encoding="utf-8"?>
-<w:ftr xmlns:wpc="http://schemas.microsoft.com/office/word/2010/wordprocessingCanvas" xmlns:cx="http://schemas.microsoft.com/office/drawing/2014/chartex" xmlns:cx1="http://schemas.microsoft.com/office/drawing/2015/9/8/chartex" xmlns:cx2="http://schemas.microsoft.com/office/drawing/2015/10/21/chartex" xmlns:cx3="http://schemas.microsoft.com/office/drawing/2016/5/9/chartex" xmlns:cx4="http://schemas.microsoft.com/office/drawing/2016/5/10/chartex" xmlns:cx5="http://schemas.microsoft.com/office/drawing/2016/5/11/chartex" xmlns:cx6="http://schemas.microsoft.com/office/drawing/2016/5/12/chartex" xmlns:cx7="http://schemas.microsoft.com/office/drawing/2016/5/13/chartex" xmlns:cx8="http://schemas.microsoft.com/office/drawing/2016/5/14/chartex" xmlns:mc="http://schemas.openxmlformats.org/markup-compatibility/2006" xmlns:aink="http://schemas.microsoft.com/office/drawing/2016/ink" xmlns:am3d="http://schemas.microsoft.com/office/drawing/2017/model3d" xmlns:o="urn:schemas-microsoft-com:office:office" xmlns:r="http://schemas.openxmlformats.org/officeDocument/2006/relationships" xmlns:m="http://schemas.openxmlformats.org/officeDocument/2006/math" xmlns:v="urn:schemas-microsoft-com:vml" xmlns:wp14="http://schemas.microsoft.com/office/word/2010/wordprocessingDrawing" xmlns:wp="http://schemas.openxmlformats.org/drawingml/2006/wordprocessingDrawing" xmlns:w10="urn:schemas-microsoft-com:office:word" xmlns:w="http://schemas.openxmlformats.org/wordprocessingml/2006/main" xmlns:w14="http://schemas.microsoft.com/office/word/2010/wordml" xmlns:w15="http://schemas.microsoft.com/office/word/2012/wordml" xmlns:w16cex="http://schemas.microsoft.com/office/word/2018/wordml/cex" xmlns:w16cid="http://schemas.microsoft.com/office/word/2016/wordml/cid" xmlns:w16="http://schemas.microsoft.com/office/word/2018/wordml" xmlns:w16sdtdh="http://schemas.microsoft.com/office/word/2020/wordml/sdtdatahash" xmlns:w16se="http://schemas.microsoft.com/office/word/2015/wordml/symex" xmlns:wpg="http://schemas.microsoft.com/office/word/2010/wordprocessingGroup" xmlns:wpi="http://schemas.microsoft.com/office/word/2010/wordprocessingInk" xmlns:wne="http://schemas.microsoft.com/office/word/2006/wordml" xmlns:wps="http://schemas.microsoft.com/office/word/2010/wordprocessingShape" mc:Ignorable="w14 w15 w16se w16cid w16 w16cex w16sdtdh wp14">
+<w:ftr xmlns:wpc="http://schemas.microsoft.com/office/word/2010/wordprocessingCanvas" xmlns:cx="http://schemas.microsoft.com/office/drawing/2014/chartex" xmlns:cx1="http://schemas.microsoft.com/office/drawing/2015/9/8/chartex" xmlns:cx2="http://schemas.microsoft.com/office/drawing/2015/10/21/chartex" xmlns:cx3="http://schemas.microsoft.com/office/drawing/2016/5/9/chartex" xmlns:cx4="http://schemas.microsoft.com/office/drawing/2016/5/10/chartex" xmlns:cx5="http://schemas.microsoft.com/office/drawing/2016/5/11/chartex" xmlns:cx6="http://schemas.microsoft.com/office/drawing/2016/5/12/chartex" xmlns:cx7="http://schemas.microsoft.com/office/drawing/2016/5/13/chartex" xmlns:cx8="http://schemas.microsoft.com/office/drawing/2016/5/14/chartex" xmlns:mc="http://schemas.openxmlformats.org/markup-compatibility/2006" xmlns:aink="http://schemas.microsoft.com/office/drawing/2016/ink" xmlns:am3d="http://schemas.microsoft.com/office/drawing/2017/model3d" xmlns:o="urn:schemas-microsoft-com:office:office" xmlns:oel="http://schemas.microsoft.com/office/2019/extlst" xmlns:r="http://schemas.openxmlformats.org/officeDocument/2006/relationships" xmlns:m="http://schemas.openxmlformats.org/officeDocument/2006/math" xmlns:v="urn:schemas-microsoft-com:vml" xmlns:wp14="http://schemas.microsoft.com/office/word/2010/wordprocessingDrawing" xmlns:wp="http://schemas.openxmlformats.org/drawingml/2006/wordprocessingDrawing" xmlns:w10="urn:schemas-microsoft-com:office:word" xmlns:w="http://schemas.openxmlformats.org/wordprocessingml/2006/main" xmlns:w14="http://schemas.microsoft.com/office/word/2010/wordml" xmlns:w15="http://schemas.microsoft.com/office/word/2012/wordml" xmlns:w16cex="http://schemas.microsoft.com/office/word/2018/wordml/cex" xmlns:w16cid="http://schemas.microsoft.com/office/word/2016/wordml/cid" xmlns:w16="http://schemas.microsoft.com/office/word/2018/wordml" xmlns:w16sdtdh="http://schemas.microsoft.com/office/word/2020/wordml/sdtdatahash" xmlns:w16se="http://schemas.microsoft.com/office/word/2015/wordml/symex" xmlns:wpg="http://schemas.microsoft.com/office/word/2010/wordprocessingGroup" xmlns:wpi="http://schemas.microsoft.com/office/word/2010/wordprocessingInk" xmlns:wne="http://schemas.microsoft.com/office/word/2006/wordml" xmlns:wps="http://schemas.microsoft.com/office/word/2010/wordprocessingShape" mc:Ignorable="w14 w15 w16se w16cid w16 w16cex w16sdtdh wp14">
   <w:p>
     <w:pPr>
       <w:pStyle w:val="BodyText"/>
@@ -1856,7 +1924,7 @@
 </file>
 
 <file path=word/footnotes.xml><?xml version="1.0" encoding="utf-8"?>
-<w:footnotes xmlns:wpc="http://schemas.microsoft.com/office/word/2010/wordprocessingCanvas" xmlns:cx="http://schemas.microsoft.com/office/drawing/2014/chartex" xmlns:cx1="http://schemas.microsoft.com/office/drawing/2015/9/8/chartex" xmlns:cx2="http://schemas.microsoft.com/office/drawing/2015/10/21/chartex" xmlns:cx3="http://schemas.microsoft.com/office/drawing/2016/5/9/chartex" xmlns:cx4="http://schemas.microsoft.com/office/drawing/2016/5/10/chartex" xmlns:cx5="http://schemas.microsoft.com/office/drawing/2016/5/11/chartex" xmlns:cx6="http://schemas.microsoft.com/office/drawing/2016/5/12/chartex" xmlns:cx7="http://schemas.microsoft.com/office/drawing/2016/5/13/chartex" xmlns:cx8="http://schemas.microsoft.com/office/drawing/2016/5/14/chartex" xmlns:mc="http://schemas.openxmlformats.org/markup-compatibility/2006" xmlns:aink="http://schemas.microsoft.com/office/drawing/2016/ink" xmlns:am3d="http://schemas.microsoft.com/office/drawing/2017/model3d" xmlns:o="urn:schemas-microsoft-com:office:office" xmlns:r="http://schemas.openxmlformats.org/officeDocument/2006/relationships" xmlns:m="http://schemas.openxmlformats.org/officeDocument/2006/math" xmlns:v="urn:schemas-microsoft-com:vml" xmlns:wp14="http://schemas.microsoft.com/office/word/2010/wordprocessingDrawing" xmlns:wp="http://schemas.openxmlformats.org/drawingml/2006/wordprocessingDrawing" xmlns:w10="urn:schemas-microsoft-com:office:word" xmlns:w="http://schemas.openxmlformats.org/wordprocessingml/2006/main" xmlns:w14="http://schemas.microsoft.com/office/word/2010/wordml" xmlns:w15="http://schemas.microsoft.com/office/word/2012/wordml" xmlns:w16cex="http://schemas.microsoft.com/office/word/2018/wordml/cex" xmlns:w16cid="http://schemas.microsoft.com/office/word/2016/wordml/cid" xmlns:w16="http://schemas.microsoft.com/office/word/2018/wordml" xmlns:w16sdtdh="http://schemas.microsoft.com/office/word/2020/wordml/sdtdatahash" xmlns:w16se="http://schemas.microsoft.com/office/word/2015/wordml/symex" xmlns:wpg="http://schemas.microsoft.com/office/word/2010/wordprocessingGroup" xmlns:wpi="http://schemas.microsoft.com/office/word/2010/wordprocessingInk" xmlns:wne="http://schemas.microsoft.com/office/word/2006/wordml" xmlns:wps="http://schemas.microsoft.com/office/word/2010/wordprocessingShape" mc:Ignorable="w14 w15 w16se w16cid w16 w16cex w16sdtdh wp14">
+<w:footnotes xmlns:wpc="http://schemas.microsoft.com/office/word/2010/wordprocessingCanvas" xmlns:cx="http://schemas.microsoft.com/office/drawing/2014/chartex" xmlns:cx1="http://schemas.microsoft.com/office/drawing/2015/9/8/chartex" xmlns:cx2="http://schemas.microsoft.com/office/drawing/2015/10/21/chartex" xmlns:cx3="http://schemas.microsoft.com/office/drawing/2016/5/9/chartex" xmlns:cx4="http://schemas.microsoft.com/office/drawing/2016/5/10/chartex" xmlns:cx5="http://schemas.microsoft.com/office/drawing/2016/5/11/chartex" xmlns:cx6="http://schemas.microsoft.com/office/drawing/2016/5/12/chartex" xmlns:cx7="http://schemas.microsoft.com/office/drawing/2016/5/13/chartex" xmlns:cx8="http://schemas.microsoft.com/office/drawing/2016/5/14/chartex" xmlns:mc="http://schemas.openxmlformats.org/markup-compatibility/2006" xmlns:aink="http://schemas.microsoft.com/office/drawing/2016/ink" xmlns:am3d="http://schemas.microsoft.com/office/drawing/2017/model3d" xmlns:o="urn:schemas-microsoft-com:office:office" xmlns:oel="http://schemas.microsoft.com/office/2019/extlst" xmlns:r="http://schemas.openxmlformats.org/officeDocument/2006/relationships" xmlns:m="http://schemas.openxmlformats.org/officeDocument/2006/math" xmlns:v="urn:schemas-microsoft-com:vml" xmlns:wp14="http://schemas.microsoft.com/office/word/2010/wordprocessingDrawing" xmlns:wp="http://schemas.openxmlformats.org/drawingml/2006/wordprocessingDrawing" xmlns:w10="urn:schemas-microsoft-com:office:word" xmlns:w="http://schemas.openxmlformats.org/wordprocessingml/2006/main" xmlns:w14="http://schemas.microsoft.com/office/word/2010/wordml" xmlns:w15="http://schemas.microsoft.com/office/word/2012/wordml" xmlns:w16cex="http://schemas.microsoft.com/office/word/2018/wordml/cex" xmlns:w16cid="http://schemas.microsoft.com/office/word/2016/wordml/cid" xmlns:w16="http://schemas.microsoft.com/office/word/2018/wordml" xmlns:w16sdtdh="http://schemas.microsoft.com/office/word/2020/wordml/sdtdatahash" xmlns:w16se="http://schemas.microsoft.com/office/word/2015/wordml/symex" xmlns:wpg="http://schemas.microsoft.com/office/word/2010/wordprocessingGroup" xmlns:wpi="http://schemas.microsoft.com/office/word/2010/wordprocessingInk" xmlns:wne="http://schemas.microsoft.com/office/word/2006/wordml" xmlns:wps="http://schemas.microsoft.com/office/word/2010/wordprocessingShape" mc:Ignorable="w14 w15 w16se w16cid w16 w16cex w16sdtdh wp14">
   <w:footnote w:type="separator" w:id="-1">
     <w:p>
       <w:r>
@@ -1875,7 +1943,7 @@
 </file>
 
 <file path=word/numbering.xml><?xml version="1.0" encoding="utf-8"?>
-<w:numbering xmlns:wpc="http://schemas.microsoft.com/office/word/2010/wordprocessingCanvas" xmlns:cx="http://schemas.microsoft.com/office/drawing/2014/chartex" xmlns:cx1="http://schemas.microsoft.com/office/drawing/2015/9/8/chartex" xmlns:cx2="http://schemas.microsoft.com/office/drawing/2015/10/21/chartex" xmlns:cx3="http://schemas.microsoft.com/office/drawing/2016/5/9/chartex" xmlns:cx4="http://schemas.microsoft.com/office/drawing/2016/5/10/chartex" xmlns:cx5="http://schemas.microsoft.com/office/drawing/2016/5/11/chartex" xmlns:cx6="http://schemas.microsoft.com/office/drawing/2016/5/12/chartex" xmlns:cx7="http://schemas.microsoft.com/office/drawing/2016/5/13/chartex" xmlns:cx8="http://schemas.microsoft.com/office/drawing/2016/5/14/chartex" xmlns:mc="http://schemas.openxmlformats.org/markup-compatibility/2006" xmlns:aink="http://schemas.microsoft.com/office/drawing/2016/ink" xmlns:am3d="http://schemas.microsoft.com/office/drawing/2017/model3d" xmlns:o="urn:schemas-microsoft-com:office:office" xmlns:r="http://schemas.openxmlformats.org/officeDocument/2006/relationships" xmlns:m="http://schemas.openxmlformats.org/officeDocument/2006/math" xmlns:v="urn:schemas-microsoft-com:vml" xmlns:wp14="http://schemas.microsoft.com/office/word/2010/wordprocessingDrawing" xmlns:wp="http://schemas.openxmlformats.org/drawingml/2006/wordprocessingDrawing" xmlns:w10="urn:schemas-microsoft-com:office:word" xmlns:w="http://schemas.openxmlformats.org/wordprocessingml/2006/main" xmlns:w14="http://schemas.microsoft.com/office/word/2010/wordml" xmlns:w15="http://schemas.microsoft.com/office/word/2012/wordml" xmlns:w16cex="http://schemas.microsoft.com/office/word/2018/wordml/cex" xmlns:w16cid="http://schemas.microsoft.com/office/word/2016/wordml/cid" xmlns:w16="http://schemas.microsoft.com/office/word/2018/wordml" xmlns:w16sdtdh="http://schemas.microsoft.com/office/word/2020/wordml/sdtdatahash" xmlns:w16se="http://schemas.microsoft.com/office/word/2015/wordml/symex" xmlns:wpg="http://schemas.microsoft.com/office/word/2010/wordprocessingGroup" xmlns:wpi="http://schemas.microsoft.com/office/word/2010/wordprocessingInk" xmlns:wne="http://schemas.microsoft.com/office/word/2006/wordml" xmlns:wps="http://schemas.microsoft.com/office/word/2010/wordprocessingShape" mc:Ignorable="w14 w15 w16se w16cid w16 w16cex w16sdtdh wp14">
+<w:numbering xmlns:wpc="http://schemas.microsoft.com/office/word/2010/wordprocessingCanvas" xmlns:cx="http://schemas.microsoft.com/office/drawing/2014/chartex" xmlns:cx1="http://schemas.microsoft.com/office/drawing/2015/9/8/chartex" xmlns:cx2="http://schemas.microsoft.com/office/drawing/2015/10/21/chartex" xmlns:cx3="http://schemas.microsoft.com/office/drawing/2016/5/9/chartex" xmlns:cx4="http://schemas.microsoft.com/office/drawing/2016/5/10/chartex" xmlns:cx5="http://schemas.microsoft.com/office/drawing/2016/5/11/chartex" xmlns:cx6="http://schemas.microsoft.com/office/drawing/2016/5/12/chartex" xmlns:cx7="http://schemas.microsoft.com/office/drawing/2016/5/13/chartex" xmlns:cx8="http://schemas.microsoft.com/office/drawing/2016/5/14/chartex" xmlns:mc="http://schemas.openxmlformats.org/markup-compatibility/2006" xmlns:aink="http://schemas.microsoft.com/office/drawing/2016/ink" xmlns:am3d="http://schemas.microsoft.com/office/drawing/2017/model3d" xmlns:o="urn:schemas-microsoft-com:office:office" xmlns:oel="http://schemas.microsoft.com/office/2019/extlst" xmlns:r="http://schemas.openxmlformats.org/officeDocument/2006/relationships" xmlns:m="http://schemas.openxmlformats.org/officeDocument/2006/math" xmlns:v="urn:schemas-microsoft-com:vml" xmlns:wp14="http://schemas.microsoft.com/office/word/2010/wordprocessingDrawing" xmlns:wp="http://schemas.openxmlformats.org/drawingml/2006/wordprocessingDrawing" xmlns:w10="urn:schemas-microsoft-com:office:word" xmlns:w="http://schemas.openxmlformats.org/wordprocessingml/2006/main" xmlns:w14="http://schemas.microsoft.com/office/word/2010/wordml" xmlns:w15="http://schemas.microsoft.com/office/word/2012/wordml" xmlns:w16cex="http://schemas.microsoft.com/office/word/2018/wordml/cex" xmlns:w16cid="http://schemas.microsoft.com/office/word/2016/wordml/cid" xmlns:w16="http://schemas.microsoft.com/office/word/2018/wordml" xmlns:w16sdtdh="http://schemas.microsoft.com/office/word/2020/wordml/sdtdatahash" xmlns:w16se="http://schemas.microsoft.com/office/word/2015/wordml/symex" xmlns:wpg="http://schemas.microsoft.com/office/word/2010/wordprocessingGroup" xmlns:wpi="http://schemas.microsoft.com/office/word/2010/wordprocessingInk" xmlns:wne="http://schemas.microsoft.com/office/word/2006/wordml" xmlns:wps="http://schemas.microsoft.com/office/word/2010/wordprocessingShape" mc:Ignorable="w14 w15 w16se w16cid w16 w16cex w16sdtdh wp14">
   <w:abstractNum w:abstractNumId="0" w15:restartNumberingAfterBreak="0">
     <w:nsid w:val="0C7E7E80"/>
     <w:multiLevelType w:val="hybridMultilevel"/>
@@ -3668,49 +3736,49 @@
       </w:rPr>
     </w:lvl>
   </w:abstractNum>
-  <w:num w:numId="1">
+  <w:num w:numId="1" w16cid:durableId="1988968814">
     <w:abstractNumId w:val="7"/>
   </w:num>
-  <w:num w:numId="2">
+  <w:num w:numId="2" w16cid:durableId="1256591076">
     <w:abstractNumId w:val="12"/>
   </w:num>
-  <w:num w:numId="3">
+  <w:num w:numId="3" w16cid:durableId="24719911">
     <w:abstractNumId w:val="10"/>
   </w:num>
-  <w:num w:numId="4">
+  <w:num w:numId="4" w16cid:durableId="986252268">
     <w:abstractNumId w:val="9"/>
   </w:num>
-  <w:num w:numId="5">
+  <w:num w:numId="5" w16cid:durableId="1993633088">
     <w:abstractNumId w:val="13"/>
   </w:num>
-  <w:num w:numId="6">
+  <w:num w:numId="6" w16cid:durableId="1901478973">
     <w:abstractNumId w:val="14"/>
   </w:num>
-  <w:num w:numId="7">
+  <w:num w:numId="7" w16cid:durableId="478304218">
     <w:abstractNumId w:val="5"/>
   </w:num>
-  <w:num w:numId="8">
+  <w:num w:numId="8" w16cid:durableId="170412489">
     <w:abstractNumId w:val="2"/>
   </w:num>
-  <w:num w:numId="9">
+  <w:num w:numId="9" w16cid:durableId="279800671">
     <w:abstractNumId w:val="6"/>
   </w:num>
-  <w:num w:numId="10">
+  <w:num w:numId="10" w16cid:durableId="1829592750">
     <w:abstractNumId w:val="11"/>
   </w:num>
-  <w:num w:numId="11">
+  <w:num w:numId="11" w16cid:durableId="1335765794">
     <w:abstractNumId w:val="3"/>
   </w:num>
-  <w:num w:numId="12">
+  <w:num w:numId="12" w16cid:durableId="265119753">
     <w:abstractNumId w:val="0"/>
   </w:num>
-  <w:num w:numId="13">
+  <w:num w:numId="13" w16cid:durableId="1821312307">
     <w:abstractNumId w:val="4"/>
   </w:num>
-  <w:num w:numId="14">
+  <w:num w:numId="14" w16cid:durableId="446588213">
     <w:abstractNumId w:val="8"/>
   </w:num>
-  <w:num w:numId="15">
+  <w:num w:numId="15" w16cid:durableId="516231936">
     <w:abstractNumId w:val="1"/>
   </w:num>
 </w:numbering>

</xml_diff>